<commit_message>
fix qrcode && artist list
</commit_message>
<xml_diff>
--- a/scripts/data.docx
+++ b/scripts/data.docx
@@ -4138,18 +4138,90 @@
               <w:widowControl w:val="0"/>
               <w:jc w:val="center"/>
               <w:rPr>
-                <w:sz w:val="20"/>
-                <w:szCs w:val="20"/>
-              </w:rPr>
-            </w:pPr>
-            <w:r>
-              <w:rPr>
-                <w:rFonts w:ascii="Helvetica Neue" w:cs="Helvetica Neue" w:eastAsia="Helvetica Neue" w:hAnsi="Helvetica Neue"/>
-                <w:sz w:val="18"/>
-                <w:szCs w:val="18"/>
-                <w:rtl w:val="0"/>
-              </w:rPr>
-              <w:t xml:space="preserve">This machine counts, in binary, starting from 0 up to 4,294,967,295 that is 2³²-1. A reasonably modern computer will need only a few seconds to count that amount of numbers(approx. 4.2 billion). By using a mechanism called Linear Feedback Shift Register, it may take more, but not more than a few minutes, depending on the power of the processing unit. If, say, I count one in every second with no pause, it will take 136.192519533 years. And now, have a look at this machine and count in seconds. How many seconds does it need for a single count? Since this machine depends on electricity, in order to prevent any misfortune of forgetting the current count in cases such as power loss, it creates another dependency on the physical realm, by storing every bit of its count in 32 independent toggle switches. And so does the machine tries to bridge between binary and physical, by the incarnation of a purely logical binary information. Light turns on, only after the last bit.</w:t>
+                <w:rFonts w:ascii="Helvetica Neue" w:cs="Helvetica Neue" w:eastAsia="Helvetica Neue" w:hAnsi="Helvetica Neue"/>
+                <w:sz w:val="18"/>
+                <w:szCs w:val="18"/>
+              </w:rPr>
+            </w:pPr>
+            <w:r>
+              <w:rPr>
+                <w:rFonts w:ascii="Helvetica Neue" w:cs="Helvetica Neue" w:eastAsia="Helvetica Neue" w:hAnsi="Helvetica Neue"/>
+                <w:sz w:val="18"/>
+                <w:szCs w:val="18"/>
+                <w:rtl w:val="0"/>
+              </w:rPr>
+              <w:t xml:space="preserve">This machine counts, in binary, starting from 0 up to 4,294,967,295 that is 2³²-1. A reasonably modern computer will need only a few seconds to count that amount of numbers(approx. 4.2 billion). By using a mechanism called Linear Feedback Shift Register, it may take more, but not more than a few minutes, depending on the power of the processing unit. If, say, I count one in every second with no pause, it will take 136.192519533 years.</w:t>
+            </w:r>
+          </w:p>
+          <w:p>
+            <w:pPr>
+              <w:widowControl w:val="0"/>
+              <w:jc w:val="center"/>
+              <w:rPr>
+                <w:rFonts w:ascii="Helvetica Neue" w:cs="Helvetica Neue" w:eastAsia="Helvetica Neue" w:hAnsi="Helvetica Neue"/>
+                <w:sz w:val="18"/>
+                <w:szCs w:val="18"/>
+              </w:rPr>
+            </w:pPr>
+            <w:r>
+              <w:rPr>
+                <w:rtl w:val="0"/>
+              </w:rPr>
+            </w:r>
+          </w:p>
+          <w:p>
+            <w:pPr>
+              <w:widowControl w:val="0"/>
+              <w:jc w:val="center"/>
+              <w:rPr>
+                <w:rFonts w:ascii="Helvetica Neue" w:cs="Helvetica Neue" w:eastAsia="Helvetica Neue" w:hAnsi="Helvetica Neue"/>
+                <w:sz w:val="18"/>
+                <w:szCs w:val="18"/>
+              </w:rPr>
+            </w:pPr>
+            <w:r>
+              <w:rPr>
+                <w:rFonts w:ascii="Helvetica Neue" w:cs="Helvetica Neue" w:eastAsia="Helvetica Neue" w:hAnsi="Helvetica Neue"/>
+                <w:sz w:val="18"/>
+                <w:szCs w:val="18"/>
+                <w:rtl w:val="0"/>
+              </w:rPr>
+              <w:t xml:space="preserve">And now, have a look at this machine and count in seconds. How many seconds does it need for a single count? Since this machine depends on electricity, in order to prevent any misfortune of forgetting the current count in cases such as power loss, it creates another dependency on the physical realm, by storing every bit of its count in 32 independent toggle switches. And so does the machine tries to bridge between binary and physical, by the incarnation of a purely logical binary information.</w:t>
+            </w:r>
+          </w:p>
+          <w:p>
+            <w:pPr>
+              <w:widowControl w:val="0"/>
+              <w:jc w:val="center"/>
+              <w:rPr>
+                <w:rFonts w:ascii="Helvetica Neue" w:cs="Helvetica Neue" w:eastAsia="Helvetica Neue" w:hAnsi="Helvetica Neue"/>
+                <w:sz w:val="18"/>
+                <w:szCs w:val="18"/>
+              </w:rPr>
+            </w:pPr>
+            <w:r>
+              <w:rPr>
+                <w:rtl w:val="0"/>
+              </w:rPr>
+            </w:r>
+          </w:p>
+          <w:p>
+            <w:pPr>
+              <w:widowControl w:val="0"/>
+              <w:jc w:val="center"/>
+              <w:rPr>
+                <w:sz w:val="20"/>
+                <w:szCs w:val="20"/>
+              </w:rPr>
+            </w:pPr>
+            <w:r>
+              <w:rPr>
+                <w:rFonts w:ascii="Helvetica Neue" w:cs="Helvetica Neue" w:eastAsia="Helvetica Neue" w:hAnsi="Helvetica Neue"/>
+                <w:sz w:val="18"/>
+                <w:szCs w:val="18"/>
+                <w:rtl w:val="0"/>
+              </w:rPr>
+              <w:t xml:space="preserve">Light turns on, only after the last bit.</w:t>
             </w:r>
             <w:r>
               <w:rPr>
@@ -7415,7 +7487,7 @@
                 <w:szCs w:val="18"/>
                 <w:rtl w:val="0"/>
               </w:rPr>
-              <w:t xml:space="preserve">Porcelain, air pumps, rubber hoses, silicon, arduino, painting, wood, metal, imitation tiles</w:t>
+              <w:t xml:space="preserve">Porcelain, air pumps, rubber hoses, silicon, arduino, riso printing, wood, tiles, LED light, wall paint, speaker</w:t>
             </w:r>
             <w:r>
               <w:rPr>
@@ -10267,15 +10339,20 @@
           <w:p>
             <w:pPr>
               <w:widowControl w:val="0"/>
-              <w:rPr>
-                <w:sz w:val="20"/>
-                <w:szCs w:val="20"/>
-              </w:rPr>
-            </w:pPr>
-            <w:r>
-              <w:rPr>
-                <w:rtl w:val="0"/>
-              </w:rPr>
+              <w:spacing w:before="240" w:line="16.363636363636363" w:lineRule="auto"/>
+              <w:jc w:val="center"/>
+              <w:rPr>
+                <w:sz w:val="20"/>
+                <w:szCs w:val="20"/>
+              </w:rPr>
+            </w:pPr>
+            <w:r>
+              <w:rPr>
+                <w:sz w:val="20"/>
+                <w:szCs w:val="20"/>
+                <w:rtl w:val="0"/>
+              </w:rPr>
+              <w:t xml:space="preserve">Numerale v4.2 (Troiano)</w:t>
             </w:r>
           </w:p>
         </w:tc>
@@ -10341,113 +10418,249 @@
           <w:p>
             <w:pPr>
               <w:widowControl w:val="0"/>
-              <w:rPr>
-                <w:sz w:val="20"/>
-                <w:szCs w:val="20"/>
-              </w:rPr>
-            </w:pPr>
-            <w:r>
-              <w:rPr>
-                <w:rtl w:val="0"/>
-              </w:rPr>
-            </w:r>
-          </w:p>
-        </w:tc>
-        <w:tc>
-          <w:tcPr>
-            <w:tcBorders>
-              <w:top w:color="cccccc" w:space="0" w:sz="6" w:val="single"/>
-              <w:left w:color="cccccc" w:space="0" w:sz="6" w:val="single"/>
-              <w:bottom w:color="000000" w:space="0" w:sz="6" w:val="single"/>
-              <w:right w:color="000000" w:space="0" w:sz="6" w:val="single"/>
-            </w:tcBorders>
-            <w:shd w:fill="ffffff" w:val="clear"/>
-            <w:tcMar>
-              <w:top w:w="40.0" w:type="dxa"/>
-              <w:left w:w="40.0" w:type="dxa"/>
-              <w:bottom w:w="40.0" w:type="dxa"/>
-              <w:right w:w="40.0" w:type="dxa"/>
-            </w:tcMar>
-            <w:vAlign w:val="center"/>
-          </w:tcPr>
-          <w:p>
-            <w:pPr>
-              <w:widowControl w:val="0"/>
-              <w:jc w:val="center"/>
-              <w:rPr>
-                <w:rFonts w:ascii="Helvetica Neue" w:cs="Helvetica Neue" w:eastAsia="Helvetica Neue" w:hAnsi="Helvetica Neue"/>
-                <w:sz w:val="20"/>
-                <w:szCs w:val="20"/>
-              </w:rPr>
-            </w:pPr>
-            <w:r>
-              <w:rPr>
-                <w:rtl w:val="0"/>
-              </w:rPr>
-            </w:r>
-          </w:p>
-        </w:tc>
-        <w:tc>
-          <w:tcPr>
-            <w:tcBorders>
-              <w:top w:color="cccccc" w:space="0" w:sz="6" w:val="single"/>
-              <w:left w:color="cccccc" w:space="0" w:sz="6" w:val="single"/>
-              <w:bottom w:color="000000" w:space="0" w:sz="6" w:val="single"/>
-              <w:right w:color="000000" w:space="0" w:sz="6" w:val="single"/>
-            </w:tcBorders>
-            <w:shd w:fill="ffffff" w:val="clear"/>
-            <w:tcMar>
-              <w:top w:w="40.0" w:type="dxa"/>
-              <w:left w:w="40.0" w:type="dxa"/>
-              <w:bottom w:w="40.0" w:type="dxa"/>
-              <w:right w:w="40.0" w:type="dxa"/>
-            </w:tcMar>
-            <w:vAlign w:val="center"/>
-          </w:tcPr>
-          <w:p>
-            <w:pPr>
-              <w:widowControl w:val="0"/>
-              <w:rPr>
-                <w:sz w:val="20"/>
-                <w:szCs w:val="20"/>
-              </w:rPr>
-            </w:pPr>
-            <w:r>
-              <w:rPr>
-                <w:rtl w:val="0"/>
-              </w:rPr>
-            </w:r>
-          </w:p>
-        </w:tc>
-        <w:tc>
-          <w:tcPr>
-            <w:tcBorders>
-              <w:top w:color="cccccc" w:space="0" w:sz="6" w:val="single"/>
-              <w:left w:color="cccccc" w:space="0" w:sz="6" w:val="single"/>
-              <w:bottom w:color="000000" w:space="0" w:sz="6" w:val="single"/>
-              <w:right w:color="000000" w:space="0" w:sz="6" w:val="single"/>
-            </w:tcBorders>
-            <w:shd w:fill="ffffff" w:val="clear"/>
-            <w:tcMar>
-              <w:top w:w="40.0" w:type="dxa"/>
-              <w:left w:w="40.0" w:type="dxa"/>
-              <w:bottom w:w="40.0" w:type="dxa"/>
-              <w:right w:w="40.0" w:type="dxa"/>
-            </w:tcMar>
-            <w:vAlign w:val="center"/>
-          </w:tcPr>
-          <w:p>
-            <w:pPr>
-              <w:widowControl w:val="0"/>
-              <w:rPr>
-                <w:sz w:val="20"/>
-                <w:szCs w:val="20"/>
-              </w:rPr>
-            </w:pPr>
-            <w:r>
-              <w:rPr>
-                <w:rtl w:val="0"/>
-              </w:rPr>
+              <w:spacing w:after="140" w:before="240" w:line="18.818181818181817" w:lineRule="auto"/>
+              <w:rPr>
+                <w:sz w:val="20"/>
+                <w:szCs w:val="20"/>
+              </w:rPr>
+            </w:pPr>
+            <w:r>
+              <w:rPr>
+                <w:sz w:val="20"/>
+                <w:szCs w:val="20"/>
+                <w:rtl w:val="0"/>
+              </w:rPr>
+              <w:t xml:space="preserve">"A Nkisi-horse capable of communicating, thanks to the load it carries inside".</w:t>
+            </w:r>
+          </w:p>
+          <w:p>
+            <w:pPr>
+              <w:widowControl w:val="0"/>
+              <w:spacing w:after="140" w:before="240" w:line="18.818181818181817" w:lineRule="auto"/>
+              <w:rPr>
+                <w:sz w:val="20"/>
+                <w:szCs w:val="20"/>
+              </w:rPr>
+            </w:pPr>
+            <w:r>
+              <w:rPr>
+                <w:sz w:val="20"/>
+                <w:szCs w:val="20"/>
+                <w:rtl w:val="0"/>
+              </w:rPr>
+              <w:t xml:space="preserve">A "Set-up" media installation, where hybridized media and different elements, questions the assimilation and perception of artistic media. Under the premise that perhaps, smuggling seems to be the vehicle to infiltrate agencies and discourses.</w:t>
+            </w:r>
+          </w:p>
+          <w:p>
+            <w:pPr>
+              <w:widowControl w:val="0"/>
+              <w:spacing w:after="140" w:before="240" w:line="18.818181818181817" w:lineRule="auto"/>
+              <w:rPr>
+                <w:sz w:val="20"/>
+                <w:szCs w:val="20"/>
+              </w:rPr>
+            </w:pPr>
+            <w:r>
+              <w:rPr>
+                <w:sz w:val="20"/>
+                <w:szCs w:val="20"/>
+                <w:rtl w:val="0"/>
+              </w:rPr>
+              <w:t xml:space="preserve">The whole installation, from simulation and DIY attitudes, is a commentary on the ways of socializing and promoting a certain event. Where the event hosts this art-object waiting to be traded.</w:t>
+            </w:r>
+          </w:p>
+          <w:p>
+            <w:pPr>
+              <w:widowControl w:val="0"/>
+              <w:spacing w:after="140" w:before="240" w:line="18.818181818181817" w:lineRule="auto"/>
+              <w:rPr>
+                <w:sz w:val="20"/>
+                <w:szCs w:val="20"/>
+              </w:rPr>
+            </w:pPr>
+            <w:r>
+              <w:rPr>
+                <w:sz w:val="20"/>
+                <w:szCs w:val="20"/>
+                <w:rtl w:val="0"/>
+              </w:rPr>
+              <w:t xml:space="preserve">A sculptured object representing a horse; which conforms, in its execution, to the totemic and animistic practices of the religious practice of the Afro-Cuban Palo-Monte. This Nkisi-Horse that has been previously charged, to deliver messages in the air; for those who willingly chose to read them. Through WiFi-hotspots generated by this wooden statuette; the message, in the form of text, is transmitted.</w:t>
+            </w:r>
+          </w:p>
+          <w:p>
+            <w:pPr>
+              <w:widowControl w:val="0"/>
+              <w:spacing w:after="140" w:before="240" w:line="18.818181818181817" w:lineRule="auto"/>
+              <w:rPr>
+                <w:sz w:val="20"/>
+                <w:szCs w:val="20"/>
+              </w:rPr>
+            </w:pPr>
+            <w:r>
+              <w:rPr>
+                <w:sz w:val="20"/>
+                <w:szCs w:val="20"/>
+                <w:rtl w:val="0"/>
+              </w:rPr>
+              <w:t xml:space="preserve">This object will soon be available for sale on a virtual platform, which is responsible for promoting various emerging creators, who are still in the process of formation.</w:t>
+            </w:r>
+          </w:p>
+          <w:p>
+            <w:pPr>
+              <w:widowControl w:val="0"/>
+              <w:rPr>
+                <w:sz w:val="20"/>
+                <w:szCs w:val="20"/>
+              </w:rPr>
+            </w:pPr>
+            <w:r>
+              <w:rPr>
+                <w:rtl w:val="0"/>
+              </w:rPr>
+            </w:r>
+          </w:p>
+        </w:tc>
+        <w:tc>
+          <w:tcPr>
+            <w:tcBorders>
+              <w:top w:color="cccccc" w:space="0" w:sz="6" w:val="single"/>
+              <w:left w:color="cccccc" w:space="0" w:sz="6" w:val="single"/>
+              <w:bottom w:color="000000" w:space="0" w:sz="6" w:val="single"/>
+              <w:right w:color="000000" w:space="0" w:sz="6" w:val="single"/>
+            </w:tcBorders>
+            <w:shd w:fill="ffffff" w:val="clear"/>
+            <w:tcMar>
+              <w:top w:w="40.0" w:type="dxa"/>
+              <w:left w:w="40.0" w:type="dxa"/>
+              <w:bottom w:w="40.0" w:type="dxa"/>
+              <w:right w:w="40.0" w:type="dxa"/>
+            </w:tcMar>
+            <w:vAlign w:val="center"/>
+          </w:tcPr>
+          <w:p>
+            <w:pPr>
+              <w:widowControl w:val="0"/>
+              <w:spacing w:before="240" w:line="16.363636363636363" w:lineRule="auto"/>
+              <w:jc w:val="center"/>
+              <w:rPr>
+                <w:rFonts w:ascii="Helvetica Neue" w:cs="Helvetica Neue" w:eastAsia="Helvetica Neue" w:hAnsi="Helvetica Neue"/>
+                <w:sz w:val="20"/>
+                <w:szCs w:val="20"/>
+              </w:rPr>
+            </w:pPr>
+            <w:r>
+              <w:rPr>
+                <w:rFonts w:ascii="Helvetica Neue" w:cs="Helvetica Neue" w:eastAsia="Helvetica Neue" w:hAnsi="Helvetica Neue"/>
+                <w:sz w:val="20"/>
+                <w:szCs w:val="20"/>
+                <w:rtl w:val="0"/>
+              </w:rPr>
+              <w:t xml:space="preserve">Multi-media Installation </w:t>
+            </w:r>
+          </w:p>
+        </w:tc>
+        <w:tc>
+          <w:tcPr>
+            <w:tcBorders>
+              <w:top w:color="cccccc" w:space="0" w:sz="6" w:val="single"/>
+              <w:left w:color="cccccc" w:space="0" w:sz="6" w:val="single"/>
+              <w:bottom w:color="000000" w:space="0" w:sz="6" w:val="single"/>
+              <w:right w:color="000000" w:space="0" w:sz="6" w:val="single"/>
+            </w:tcBorders>
+            <w:shd w:fill="ffffff" w:val="clear"/>
+            <w:tcMar>
+              <w:top w:w="40.0" w:type="dxa"/>
+              <w:left w:w="40.0" w:type="dxa"/>
+              <w:bottom w:w="40.0" w:type="dxa"/>
+              <w:right w:w="40.0" w:type="dxa"/>
+            </w:tcMar>
+            <w:vAlign w:val="center"/>
+          </w:tcPr>
+          <w:p>
+            <w:pPr>
+              <w:widowControl w:val="0"/>
+              <w:spacing w:before="240" w:line="16.363636363636363" w:lineRule="auto"/>
+              <w:jc w:val="center"/>
+              <w:rPr>
+                <w:rFonts w:ascii="Helvetica Neue" w:cs="Helvetica Neue" w:eastAsia="Helvetica Neue" w:hAnsi="Helvetica Neue"/>
+                <w:sz w:val="20"/>
+                <w:szCs w:val="20"/>
+              </w:rPr>
+            </w:pPr>
+            <w:r>
+              <w:rPr>
+                <w:rFonts w:ascii="Helvetica Neue" w:cs="Helvetica Neue" w:eastAsia="Helvetica Neue" w:hAnsi="Helvetica Neue"/>
+                <w:sz w:val="20"/>
+                <w:szCs w:val="20"/>
+                <w:rtl w:val="0"/>
+              </w:rPr>
+              <w:t xml:space="preserve">Wooden “Nkisi-Horse” Hotspot carrier device, Roof Sign, masking tape QrCode, DIY Wi-Fi booster antenna.</w:t>
+            </w:r>
+          </w:p>
+          <w:p>
+            <w:pPr>
+              <w:widowControl w:val="0"/>
+              <w:jc w:val="center"/>
+              <w:rPr>
+                <w:rFonts w:ascii="Helvetica Neue" w:cs="Helvetica Neue" w:eastAsia="Helvetica Neue" w:hAnsi="Helvetica Neue"/>
+                <w:sz w:val="20"/>
+                <w:szCs w:val="20"/>
+              </w:rPr>
+            </w:pPr>
+            <w:r>
+              <w:rPr>
+                <w:rtl w:val="0"/>
+              </w:rPr>
+            </w:r>
+          </w:p>
+          <w:p>
+            <w:pPr>
+              <w:widowControl w:val="0"/>
+              <w:rPr>
+                <w:sz w:val="20"/>
+                <w:szCs w:val="20"/>
+              </w:rPr>
+            </w:pPr>
+            <w:r>
+              <w:rPr>
+                <w:rtl w:val="0"/>
+              </w:rPr>
+            </w:r>
+          </w:p>
+        </w:tc>
+        <w:tc>
+          <w:tcPr>
+            <w:tcBorders>
+              <w:top w:color="cccccc" w:space="0" w:sz="6" w:val="single"/>
+              <w:left w:color="cccccc" w:space="0" w:sz="6" w:val="single"/>
+              <w:bottom w:color="000000" w:space="0" w:sz="6" w:val="single"/>
+              <w:right w:color="000000" w:space="0" w:sz="6" w:val="single"/>
+            </w:tcBorders>
+            <w:shd w:fill="ffffff" w:val="clear"/>
+            <w:tcMar>
+              <w:top w:w="40.0" w:type="dxa"/>
+              <w:left w:w="40.0" w:type="dxa"/>
+              <w:bottom w:w="40.0" w:type="dxa"/>
+              <w:right w:w="40.0" w:type="dxa"/>
+            </w:tcMar>
+            <w:vAlign w:val="center"/>
+          </w:tcPr>
+          <w:p>
+            <w:pPr>
+              <w:widowControl w:val="0"/>
+              <w:jc w:val="center"/>
+              <w:rPr>
+                <w:sz w:val="20"/>
+                <w:szCs w:val="20"/>
+              </w:rPr>
+            </w:pPr>
+            <w:r>
+              <w:rPr>
+                <w:sz w:val="20"/>
+                <w:szCs w:val="20"/>
+                <w:rtl w:val="0"/>
+              </w:rPr>
+              <w:t xml:space="preserve">1,70m x 4m x 1,50m</w:t>
             </w:r>
           </w:p>
         </w:tc>

</xml_diff>

<commit_message>
fix qrcode to point trailing-slash pages
</commit_message>
<xml_diff>
--- a/scripts/data.docx
+++ b/scripts/data.docx
@@ -970,12 +970,12 @@
                 <wp:inline distB="114300" distT="114300" distL="114300" distR="114300">
                   <wp:extent cx="1866900" cy="1866900"/>
                   <wp:effectExtent b="0" l="0" r="0" t="0"/>
-                  <wp:docPr id="25" name="image20.png"/>
+                  <wp:docPr id="25" name="image22.png"/>
                   <a:graphic>
                     <a:graphicData uri="http://schemas.openxmlformats.org/drawingml/2006/picture">
                       <pic:pic>
                         <pic:nvPicPr>
-                          <pic:cNvPr id="0" name="image20.png"/>
+                          <pic:cNvPr id="0" name="image22.png"/>
                           <pic:cNvPicPr preferRelativeResize="0"/>
                         </pic:nvPicPr>
                         <pic:blipFill>
@@ -1433,12 +1433,12 @@
                 <wp:inline distB="114300" distT="114300" distL="114300" distR="114300">
                   <wp:extent cx="1866900" cy="1866900"/>
                   <wp:effectExtent b="0" l="0" r="0" t="0"/>
-                  <wp:docPr id="23" name="image21.png"/>
+                  <wp:docPr id="23" name="image23.png"/>
                   <a:graphic>
                     <a:graphicData uri="http://schemas.openxmlformats.org/drawingml/2006/picture">
                       <pic:pic>
                         <pic:nvPicPr>
-                          <pic:cNvPr id="0" name="image21.png"/>
+                          <pic:cNvPr id="0" name="image23.png"/>
                           <pic:cNvPicPr preferRelativeResize="0"/>
                         </pic:nvPicPr>
                         <pic:blipFill>
@@ -1910,12 +1910,12 @@
                 <wp:inline distB="114300" distT="114300" distL="114300" distR="114300">
                   <wp:extent cx="1866900" cy="1866900"/>
                   <wp:effectExtent b="0" l="0" r="0" t="0"/>
-                  <wp:docPr id="19" name="image15.png"/>
+                  <wp:docPr id="19" name="image9.png"/>
                   <a:graphic>
                     <a:graphicData uri="http://schemas.openxmlformats.org/drawingml/2006/picture">
                       <pic:pic>
                         <pic:nvPicPr>
-                          <pic:cNvPr id="0" name="image15.png"/>
+                          <pic:cNvPr id="0" name="image9.png"/>
                           <pic:cNvPicPr preferRelativeResize="0"/>
                         </pic:nvPicPr>
                         <pic:blipFill>
@@ -2423,12 +2423,12 @@
                 <wp:inline distB="114300" distT="114300" distL="114300" distR="114300">
                   <wp:extent cx="1866900" cy="1866900"/>
                   <wp:effectExtent b="0" l="0" r="0" t="0"/>
-                  <wp:docPr id="14" name="image14.png"/>
+                  <wp:docPr id="14" name="image27.png"/>
                   <a:graphic>
                     <a:graphicData uri="http://schemas.openxmlformats.org/drawingml/2006/picture">
                       <pic:pic>
                         <pic:nvPicPr>
-                          <pic:cNvPr id="0" name="image14.png"/>
+                          <pic:cNvPr id="0" name="image27.png"/>
                           <pic:cNvPicPr preferRelativeResize="0"/>
                         </pic:nvPicPr>
                         <pic:blipFill>
@@ -2910,12 +2910,12 @@
                 <wp:inline distB="114300" distT="114300" distL="114300" distR="114300">
                   <wp:extent cx="1866900" cy="1866900"/>
                   <wp:effectExtent b="0" l="0" r="0" t="0"/>
-                  <wp:docPr id="13" name="image19.png"/>
+                  <wp:docPr id="13" name="image7.png"/>
                   <a:graphic>
                     <a:graphicData uri="http://schemas.openxmlformats.org/drawingml/2006/picture">
                       <pic:pic>
                         <pic:nvPicPr>
-                          <pic:cNvPr id="0" name="image19.png"/>
+                          <pic:cNvPr id="0" name="image7.png"/>
                           <pic:cNvPicPr preferRelativeResize="0"/>
                         </pic:nvPicPr>
                         <pic:blipFill>
@@ -3639,12 +3639,12 @@
                 <wp:inline distB="114300" distT="114300" distL="114300" distR="114300">
                   <wp:extent cx="1866900" cy="1866900"/>
                   <wp:effectExtent b="0" l="0" r="0" t="0"/>
-                  <wp:docPr id="2" name="image3.png"/>
+                  <wp:docPr id="2" name="image1.png"/>
                   <a:graphic>
                     <a:graphicData uri="http://schemas.openxmlformats.org/drawingml/2006/picture">
                       <pic:pic>
                         <pic:nvPicPr>
-                          <pic:cNvPr id="0" name="image3.png"/>
+                          <pic:cNvPr id="0" name="image1.png"/>
                           <pic:cNvPicPr preferRelativeResize="0"/>
                         </pic:nvPicPr>
                         <pic:blipFill>
@@ -4188,12 +4188,12 @@
                 <wp:inline distB="114300" distT="114300" distL="114300" distR="114300">
                   <wp:extent cx="1866900" cy="1866900"/>
                   <wp:effectExtent b="0" l="0" r="0" t="0"/>
-                  <wp:docPr id="24" name="image8.png"/>
+                  <wp:docPr id="24" name="image24.png"/>
                   <a:graphic>
                     <a:graphicData uri="http://schemas.openxmlformats.org/drawingml/2006/picture">
                       <pic:pic>
                         <pic:nvPicPr>
-                          <pic:cNvPr id="0" name="image8.png"/>
+                          <pic:cNvPr id="0" name="image24.png"/>
                           <pic:cNvPicPr preferRelativeResize="0"/>
                         </pic:nvPicPr>
                         <pic:blipFill>
@@ -4695,12 +4695,12 @@
                 <wp:inline distB="114300" distT="114300" distL="114300" distR="114300">
                   <wp:extent cx="1866900" cy="1866900"/>
                   <wp:effectExtent b="0" l="0" r="0" t="0"/>
-                  <wp:docPr id="9" name="image10.png"/>
+                  <wp:docPr id="9" name="image8.png"/>
                   <a:graphic>
                     <a:graphicData uri="http://schemas.openxmlformats.org/drawingml/2006/picture">
                       <pic:pic>
                         <pic:nvPicPr>
-                          <pic:cNvPr id="0" name="image10.png"/>
+                          <pic:cNvPr id="0" name="image8.png"/>
                           <pic:cNvPicPr preferRelativeResize="0"/>
                         </pic:nvPicPr>
                         <pic:blipFill>
@@ -5182,12 +5182,12 @@
                 <wp:inline distB="114300" distT="114300" distL="114300" distR="114300">
                   <wp:extent cx="1866900" cy="1866900"/>
                   <wp:effectExtent b="0" l="0" r="0" t="0"/>
-                  <wp:docPr id="15" name="image7.png"/>
+                  <wp:docPr id="15" name="image4.png"/>
                   <a:graphic>
                     <a:graphicData uri="http://schemas.openxmlformats.org/drawingml/2006/picture">
                       <pic:pic>
                         <pic:nvPicPr>
-                          <pic:cNvPr id="0" name="image7.png"/>
+                          <pic:cNvPr id="0" name="image4.png"/>
                           <pic:cNvPicPr preferRelativeResize="0"/>
                         </pic:nvPicPr>
                         <pic:blipFill>
@@ -5670,12 +5670,12 @@
                 <wp:inline distB="114300" distT="114300" distL="114300" distR="114300">
                   <wp:extent cx="1866900" cy="1866900"/>
                   <wp:effectExtent b="0" l="0" r="0" t="0"/>
-                  <wp:docPr id="7" name="image6.png"/>
+                  <wp:docPr id="7" name="image16.png"/>
                   <a:graphic>
                     <a:graphicData uri="http://schemas.openxmlformats.org/drawingml/2006/picture">
                       <pic:pic>
                         <pic:nvPicPr>
-                          <pic:cNvPr id="0" name="image6.png"/>
+                          <pic:cNvPr id="0" name="image16.png"/>
                           <pic:cNvPicPr preferRelativeResize="0"/>
                         </pic:nvPicPr>
                         <pic:blipFill>
@@ -6137,12 +6137,12 @@
                 <wp:inline distB="114300" distT="114300" distL="114300" distR="114300">
                   <wp:extent cx="1866900" cy="1866900"/>
                   <wp:effectExtent b="0" l="0" r="0" t="0"/>
-                  <wp:docPr id="18" name="image16.png"/>
+                  <wp:docPr id="18" name="image14.png"/>
                   <a:graphic>
                     <a:graphicData uri="http://schemas.openxmlformats.org/drawingml/2006/picture">
                       <pic:pic>
                         <pic:nvPicPr>
-                          <pic:cNvPr id="0" name="image16.png"/>
+                          <pic:cNvPr id="0" name="image14.png"/>
                           <pic:cNvPicPr preferRelativeResize="0"/>
                         </pic:nvPicPr>
                         <pic:blipFill>
@@ -6650,12 +6650,12 @@
                 <wp:inline distB="114300" distT="114300" distL="114300" distR="114300">
                   <wp:extent cx="1866900" cy="1866900"/>
                   <wp:effectExtent b="0" l="0" r="0" t="0"/>
-                  <wp:docPr id="1" name="image27.png"/>
+                  <wp:docPr id="1" name="image10.png"/>
                   <a:graphic>
                     <a:graphicData uri="http://schemas.openxmlformats.org/drawingml/2006/picture">
                       <pic:pic>
                         <pic:nvPicPr>
-                          <pic:cNvPr id="0" name="image27.png"/>
+                          <pic:cNvPr id="0" name="image10.png"/>
                           <pic:cNvPicPr preferRelativeResize="0"/>
                         </pic:nvPicPr>
                         <pic:blipFill>
@@ -7726,12 +7726,12 @@
                 <wp:inline distB="114300" distT="114300" distL="114300" distR="114300">
                   <wp:extent cx="1866900" cy="1866900"/>
                   <wp:effectExtent b="0" l="0" r="0" t="0"/>
-                  <wp:docPr id="4" name="image25.png"/>
+                  <wp:docPr id="4" name="image13.png"/>
                   <a:graphic>
                     <a:graphicData uri="http://schemas.openxmlformats.org/drawingml/2006/picture">
                       <pic:pic>
                         <pic:nvPicPr>
-                          <pic:cNvPr id="0" name="image25.png"/>
+                          <pic:cNvPr id="0" name="image13.png"/>
                           <pic:cNvPicPr preferRelativeResize="0"/>
                         </pic:nvPicPr>
                         <pic:blipFill>
@@ -8203,12 +8203,12 @@
                 <wp:inline distB="114300" distT="114300" distL="114300" distR="114300">
                   <wp:extent cx="1866900" cy="1866900"/>
                   <wp:effectExtent b="0" l="0" r="0" t="0"/>
-                  <wp:docPr id="17" name="image23.png"/>
+                  <wp:docPr id="17" name="image25.png"/>
                   <a:graphic>
                     <a:graphicData uri="http://schemas.openxmlformats.org/drawingml/2006/picture">
                       <pic:pic>
                         <pic:nvPicPr>
-                          <pic:cNvPr id="0" name="image23.png"/>
+                          <pic:cNvPr id="0" name="image25.png"/>
                           <pic:cNvPicPr preferRelativeResize="0"/>
                         </pic:nvPicPr>
                         <pic:blipFill>
@@ -9187,12 +9187,12 @@
                 <wp:inline distB="114300" distT="114300" distL="114300" distR="114300">
                   <wp:extent cx="1866900" cy="1866900"/>
                   <wp:effectExtent b="0" l="0" r="0" t="0"/>
-                  <wp:docPr id="6" name="image24.png"/>
+                  <wp:docPr id="6" name="image17.png"/>
                   <a:graphic>
                     <a:graphicData uri="http://schemas.openxmlformats.org/drawingml/2006/picture">
                       <pic:pic>
                         <pic:nvPicPr>
-                          <pic:cNvPr id="0" name="image24.png"/>
+                          <pic:cNvPr id="0" name="image17.png"/>
                           <pic:cNvPicPr preferRelativeResize="0"/>
                         </pic:nvPicPr>
                         <pic:blipFill>
@@ -9829,12 +9829,12 @@
                 <wp:inline distB="114300" distT="114300" distL="114300" distR="114300">
                   <wp:extent cx="1866900" cy="1866900"/>
                   <wp:effectExtent b="0" l="0" r="0" t="0"/>
-                  <wp:docPr id="8" name="image4.png"/>
+                  <wp:docPr id="8" name="image11.png"/>
                   <a:graphic>
                     <a:graphicData uri="http://schemas.openxmlformats.org/drawingml/2006/picture">
                       <pic:pic>
                         <pic:nvPicPr>
-                          <pic:cNvPr id="0" name="image4.png"/>
+                          <pic:cNvPr id="0" name="image11.png"/>
                           <pic:cNvPicPr preferRelativeResize="0"/>
                         </pic:nvPicPr>
                         <pic:blipFill>
@@ -10560,12 +10560,12 @@
                 <wp:inline distB="114300" distT="114300" distL="114300" distR="114300">
                   <wp:extent cx="1866900" cy="1866900"/>
                   <wp:effectExtent b="0" l="0" r="0" t="0"/>
-                  <wp:docPr id="20" name="image2.png"/>
+                  <wp:docPr id="20" name="image15.png"/>
                   <a:graphic>
                     <a:graphicData uri="http://schemas.openxmlformats.org/drawingml/2006/picture">
                       <pic:pic>
                         <pic:nvPicPr>
-                          <pic:cNvPr id="0" name="image2.png"/>
+                          <pic:cNvPr id="0" name="image15.png"/>
                           <pic:cNvPicPr preferRelativeResize="0"/>
                         </pic:nvPicPr>
                         <pic:blipFill>
@@ -11101,12 +11101,12 @@
                 <wp:inline distB="114300" distT="114300" distL="114300" distR="114300">
                   <wp:extent cx="1866900" cy="1866900"/>
                   <wp:effectExtent b="0" l="0" r="0" t="0"/>
-                  <wp:docPr id="21" name="image9.png"/>
+                  <wp:docPr id="21" name="image21.png"/>
                   <a:graphic>
                     <a:graphicData uri="http://schemas.openxmlformats.org/drawingml/2006/picture">
                       <pic:pic>
                         <pic:nvPicPr>
-                          <pic:cNvPr id="0" name="image9.png"/>
+                          <pic:cNvPr id="0" name="image21.png"/>
                           <pic:cNvPicPr preferRelativeResize="0"/>
                         </pic:nvPicPr>
                         <pic:blipFill>
@@ -12095,12 +12095,12 @@
                 <wp:inline distB="114300" distT="114300" distL="114300" distR="114300">
                   <wp:extent cx="1866900" cy="1866900"/>
                   <wp:effectExtent b="0" l="0" r="0" t="0"/>
-                  <wp:docPr id="12" name="image22.png"/>
+                  <wp:docPr id="12" name="image18.png"/>
                   <a:graphic>
                     <a:graphicData uri="http://schemas.openxmlformats.org/drawingml/2006/picture">
                       <pic:pic>
                         <pic:nvPicPr>
-                          <pic:cNvPr id="0" name="image22.png"/>
+                          <pic:cNvPr id="0" name="image18.png"/>
                           <pic:cNvPicPr preferRelativeResize="0"/>
                         </pic:nvPicPr>
                         <pic:blipFill>
@@ -12572,12 +12572,12 @@
                 <wp:inline distB="114300" distT="114300" distL="114300" distR="114300">
                   <wp:extent cx="1866900" cy="1866900"/>
                   <wp:effectExtent b="0" l="0" r="0" t="0"/>
-                  <wp:docPr id="10" name="image18.png"/>
+                  <wp:docPr id="10" name="image6.png"/>
                   <a:graphic>
                     <a:graphicData uri="http://schemas.openxmlformats.org/drawingml/2006/picture">
                       <pic:pic>
                         <pic:nvPicPr>
-                          <pic:cNvPr id="0" name="image18.png"/>
+                          <pic:cNvPr id="0" name="image6.png"/>
                           <pic:cNvPicPr preferRelativeResize="0"/>
                         </pic:nvPicPr>
                         <pic:blipFill>
@@ -13059,12 +13059,12 @@
                 <wp:inline distB="114300" distT="114300" distL="114300" distR="114300">
                   <wp:extent cx="1866900" cy="1866900"/>
                   <wp:effectExtent b="0" l="0" r="0" t="0"/>
-                  <wp:docPr id="16" name="image11.png"/>
+                  <wp:docPr id="16" name="image3.png"/>
                   <a:graphic>
                     <a:graphicData uri="http://schemas.openxmlformats.org/drawingml/2006/picture">
                       <pic:pic>
                         <pic:nvPicPr>
-                          <pic:cNvPr id="0" name="image11.png"/>
+                          <pic:cNvPr id="0" name="image3.png"/>
                           <pic:cNvPicPr preferRelativeResize="0"/>
                         </pic:nvPicPr>
                         <pic:blipFill>
@@ -13575,12 +13575,12 @@
                 <wp:inline distB="114300" distT="114300" distL="114300" distR="114300">
                   <wp:extent cx="1866900" cy="1866900"/>
                   <wp:effectExtent b="0" l="0" r="0" t="0"/>
-                  <wp:docPr id="27" name="image17.png"/>
+                  <wp:docPr id="27" name="image19.png"/>
                   <a:graphic>
                     <a:graphicData uri="http://schemas.openxmlformats.org/drawingml/2006/picture">
                       <pic:pic>
                         <pic:nvPicPr>
-                          <pic:cNvPr id="0" name="image17.png"/>
+                          <pic:cNvPr id="0" name="image19.png"/>
                           <pic:cNvPicPr preferRelativeResize="0"/>
                         </pic:nvPicPr>
                         <pic:blipFill>
@@ -14088,12 +14088,12 @@
                 <wp:inline distB="114300" distT="114300" distL="114300" distR="114300">
                   <wp:extent cx="1866900" cy="1866900"/>
                   <wp:effectExtent b="0" l="0" r="0" t="0"/>
-                  <wp:docPr id="5" name="image1.png"/>
+                  <wp:docPr id="5" name="image2.png"/>
                   <a:graphic>
                     <a:graphicData uri="http://schemas.openxmlformats.org/drawingml/2006/picture">
                       <pic:pic>
                         <pic:nvPicPr>
-                          <pic:cNvPr id="0" name="image1.png"/>
+                          <pic:cNvPr id="0" name="image2.png"/>
                           <pic:cNvPicPr preferRelativeResize="0"/>
                         </pic:nvPicPr>
                         <pic:blipFill>
@@ -14601,12 +14601,12 @@
                 <wp:inline distB="114300" distT="114300" distL="114300" distR="114300">
                   <wp:extent cx="1866900" cy="1866900"/>
                   <wp:effectExtent b="0" l="0" r="0" t="0"/>
-                  <wp:docPr id="26" name="image13.png"/>
+                  <wp:docPr id="26" name="image20.png"/>
                   <a:graphic>
                     <a:graphicData uri="http://schemas.openxmlformats.org/drawingml/2006/picture">
                       <pic:pic>
                         <pic:nvPicPr>
-                          <pic:cNvPr id="0" name="image13.png"/>
+                          <pic:cNvPr id="0" name="image20.png"/>
                           <pic:cNvPicPr preferRelativeResize="0"/>
                         </pic:nvPicPr>
                         <pic:blipFill>

</xml_diff>